<commit_message>
Addition of Internal Commentary to Task List
</commit_message>
<xml_diff>
--- a/TaskList.docx
+++ b/TaskList.docx
@@ -21,20 +21,7 @@
     </w:p>
     <w:p>
       <w:r>
-        <w:t xml:space="preserve">Output Results to </w:t>
-      </w:r>
-      <w:proofErr w:type="gramStart"/>
-      <w:r>
-        <w:t>CSV(</w:t>
-      </w:r>
-      <w:proofErr w:type="spellStart"/>
-      <w:proofErr w:type="gramEnd"/>
-      <w:r>
-        <w:t>Avg</w:t>
-      </w:r>
-      <w:proofErr w:type="spellEnd"/>
-      <w:r>
-        <w:t xml:space="preserve"> Fitness + time)</w:t>
+        <w:t>Output Results to CSV(Avg Fitness + time)</w:t>
       </w:r>
     </w:p>
     <w:p>
@@ -53,9 +40,13 @@
       </w:r>
     </w:p>
     <w:p>
+      <w:r>
+        <w:t>Internal Commentary</w:t>
+      </w:r>
       <w:bookmarkStart w:id="0" w:name="_GoBack"/>
       <w:bookmarkEnd w:id="0"/>
     </w:p>
+    <w:p/>
     <w:sectPr>
       <w:pgSz w:w="11906" w:h="16838"/>
       <w:pgMar w:top="1440" w:right="1440" w:bottom="1440" w:left="1440" w:header="708" w:footer="708" w:gutter="0"/>

</xml_diff>